<commit_message>
arch linux commands added
</commit_message>
<xml_diff>
--- a/essential linux commands.docx
+++ b/essential linux commands.docx
@@ -113,22 +113,100 @@
     <w:p>
       <w:pPr>
         <w:pStyle w:val="Normal"/>
-        <w:shd w:val="clear" w:color="auto" w:fill="FFFFFF"/>
-        <w:spacing w:lineRule="atLeast" w:line="450" w:before="0" w:after="0"/>
-        <w:rPr>
-          <w:rFonts w:ascii="FiraCode Nerd Font Mono" w:hAnsi="FiraCode Nerd Font Mono" w:eastAsia="Times New Roman" w:cs="FiraCode Nerd Font Mono"/>
-          <w:color w:val="3B3B3B"/>
-          <w:sz w:val="24"/>
-          <w:szCs w:val="24"/>
-        </w:rPr>
-      </w:pPr>
-      <w:r>
-        <w:rPr>
-          <w:rFonts w:eastAsia="Times New Roman" w:cs="FiraCode Nerd Font Mono" w:ascii="FiraCode Nerd Font Mono" w:hAnsi="FiraCode Nerd Font Mono"/>
-          <w:color w:val="3B3B3B"/>
-          <w:sz w:val="24"/>
-          <w:szCs w:val="24"/>
-        </w:rPr>
+        <w:rPr>
+          <w:rFonts w:eastAsia="Times New Roman"/>
+          <w:b/>
+          <w:color w:val="3B3B3B"/>
+          <w:sz w:val="32"/>
+          <w:szCs w:val="24"/>
+        </w:rPr>
+      </w:pPr>
+      <w:r>
+        <w:rPr>
+          <w:rFonts w:eastAsia="Times New Roman"/>
+          <w:b/>
+          <w:color w:val="3B3B3B"/>
+          <w:sz w:val="32"/>
+          <w:szCs w:val="24"/>
+        </w:rPr>
+      </w:r>
+    </w:p>
+    <w:p>
+      <w:pPr>
+        <w:pStyle w:val="Normal"/>
+        <w:rPr>
+          <w:sz w:val="24"/>
+          <w:szCs w:val="24"/>
+        </w:rPr>
+      </w:pPr>
+      <w:r>
+        <w:rPr>
+          <w:rFonts w:eastAsia="Times New Roman"/>
+          <w:b w:val="false"/>
+          <w:bCs w:val="false"/>
+          <w:sz w:val="24"/>
+          <w:szCs w:val="24"/>
+        </w:rPr>
+        <w:t>Yeah I know controlling the RGB components in your Linux PC can be pain in the ar</w:t>
+      </w:r>
+      <w:r>
+        <w:rPr>
+          <w:rFonts w:eastAsia="Times New Roman"/>
+          <w:b w:val="false"/>
+          <w:bCs w:val="false"/>
+          <w:color w:val="EE0000"/>
+          <w:sz w:val="24"/>
+          <w:szCs w:val="24"/>
+        </w:rPr>
+        <w:t>**</w:t>
+      </w:r>
+      <w:r>
+        <w:rPr>
+          <w:rFonts w:eastAsia="Times New Roman"/>
+          <w:b w:val="false"/>
+          <w:bCs w:val="false"/>
+          <w:sz w:val="24"/>
+          <w:szCs w:val="24"/>
+        </w:rPr>
+        <w:t xml:space="preserve"> :/ . Because all the motherboard manufacturer are not comfortable with providing their system controlling software in the linux environment. What an ASS choice :)</w:t>
+      </w:r>
+    </w:p>
+    <w:p>
+      <w:pPr>
+        <w:pStyle w:val="Normal"/>
+        <w:rPr>
+          <w:sz w:val="24"/>
+          <w:szCs w:val="24"/>
+        </w:rPr>
+      </w:pPr>
+      <w:r>
+        <w:rPr>
+          <w:rFonts w:eastAsia="Times New Roman"/>
+          <w:b w:val="false"/>
+          <w:bCs w:val="false"/>
+          <w:sz w:val="24"/>
+          <w:szCs w:val="24"/>
+        </w:rPr>
+        <w:t xml:space="preserve">You can install OpenRGB software in your system and control all the components in your system including RAMs, aRGB fans and strips. I have tested below methods/commands in my Asus ROG Strix motherboard. It works fine for my system, which has four RGB RAMs, six 12v RGB and 5v aRGB fans and 12v RGB strips. </w:t>
+      </w:r>
+    </w:p>
+    <w:p>
+      <w:pPr>
+        <w:pStyle w:val="Normal"/>
+        <w:rPr>
+          <w:sz w:val="24"/>
+          <w:szCs w:val="24"/>
+        </w:rPr>
+      </w:pPr>
+      <w:r>
+        <w:rPr>
+          <w:rFonts w:eastAsia="Times New Roman"/>
+          <w:b w:val="false"/>
+          <w:bCs w:val="false"/>
+          <w:sz w:val="24"/>
+          <w:szCs w:val="24"/>
+        </w:rPr>
+        <w:t>Like I said I will be keep updating if I counter any kind of problem in the future.</w:t>
       </w:r>
     </w:p>
     <w:p>
@@ -995,6 +1073,50 @@
           <w:szCs w:val="24"/>
           <w:shd w:fill="FFFFFF" w:val="clear"/>
         </w:rPr>
+        <w:t>## Arch Linux Based System Commands</w:t>
+      </w:r>
+    </w:p>
+    <w:p>
+      <w:pPr>
+        <w:pStyle w:val="Normal"/>
+        <w:spacing w:lineRule="atLeast" w:line="405" w:before="0" w:after="0"/>
+        <w:rPr/>
+      </w:pPr>
+      <w:r>
+        <w:rPr/>
+      </w:r>
+    </w:p>
+    <w:p>
+      <w:pPr>
+        <w:pStyle w:val="Normal"/>
+        <w:spacing w:lineRule="atLeast" w:line="405" w:before="0" w:after="0"/>
+        <w:ind w:hanging="0" w:left="0" w:right="0"/>
+        <w:rPr>
+          <w:rFonts w:ascii="FiraMono Nerd Font Mono;Droid Sans Mono;monospace;monospace" w:hAnsi="FiraMono Nerd Font Mono;Droid Sans Mono;monospace;monospace"/>
+          <w:b w:val="false"/>
+          <w:color w:val="3B3B3B"/>
+          <w:sz w:val="30"/>
+          <w:shd w:fill="FFFFFF" w:val="clear"/>
+        </w:rPr>
+      </w:pPr>
+      <w:r>
+        <w:rPr>
+          <w:rFonts w:ascii="FiraMono Nerd Font Mono;Droid Sans Mono;monospace;monospace" w:hAnsi="FiraMono Nerd Font Mono;Droid Sans Mono;monospace;monospace"/>
+          <w:b w:val="false"/>
+          <w:color w:val="3B3B3B"/>
+          <w:sz w:val="30"/>
+          <w:shd w:fill="FFFFFF" w:val="clear"/>
+        </w:rPr>
+        <w:t xml:space="preserve">=&gt; </w:t>
+      </w:r>
+      <w:r>
+        <w:rPr>
+          <w:rFonts w:ascii="FiraMono Nerd Font Mono;Droid Sans Mono;monospace;monospace" w:hAnsi="FiraMono Nerd Font Mono;Droid Sans Mono;monospace;monospace"/>
+          <w:b w:val="false"/>
+          <w:color w:val="800000"/>
+          <w:sz w:val="30"/>
+          <w:shd w:fill="FFFFFF" w:val="clear"/>
+        </w:rPr>
         <w:t>&lt;strong&gt;</w:t>
       </w:r>
       <w:r>
@@ -1003,7 +1125,6 @@
           <w:b w:val="false"/>
           <w:color w:val="3B3B3B"/>
           <w:sz w:val="30"/>
-          <w:szCs w:val="24"/>
           <w:shd w:fill="FFFFFF" w:val="clear"/>
         </w:rPr>
         <w:t xml:space="preserve"> paccache -r </w:t>
@@ -1014,7 +1135,6 @@
           <w:b w:val="false"/>
           <w:color w:val="800000"/>
           <w:sz w:val="30"/>
-          <w:szCs w:val="24"/>
           <w:shd w:fill="FFFFFF" w:val="clear"/>
         </w:rPr>
         <w:t>&lt;/strong&gt;</w:t>
@@ -1081,6 +1201,16 @@
         <w:rPr>
           <w:rFonts w:ascii="FiraMono Nerd Font Mono;Droid Sans Mono;monospace;monospace" w:hAnsi="FiraMono Nerd Font Mono;Droid Sans Mono;monospace;monospace"/>
           <w:b w:val="false"/>
+          <w:color w:val="3B3B3B"/>
+          <w:sz w:val="30"/>
+          <w:shd w:fill="FFFFFF" w:val="clear"/>
+        </w:rPr>
+        <w:t xml:space="preserve">=&gt; </w:t>
+      </w:r>
+      <w:r>
+        <w:rPr>
+          <w:rFonts w:ascii="FiraMono Nerd Font Mono;Droid Sans Mono;monospace;monospace" w:hAnsi="FiraMono Nerd Font Mono;Droid Sans Mono;monospace;monospace"/>
+          <w:b w:val="false"/>
           <w:color w:val="800000"/>
           <w:sz w:val="30"/>
           <w:shd w:fill="FFFFFF" w:val="clear"/>
@@ -1169,6 +1299,16 @@
         <w:rPr>
           <w:rFonts w:ascii="FiraMono Nerd Font Mono;Droid Sans Mono;monospace;monospace" w:hAnsi="FiraMono Nerd Font Mono;Droid Sans Mono;monospace;monospace"/>
           <w:b w:val="false"/>
+          <w:color w:val="3B3B3B"/>
+          <w:sz w:val="30"/>
+          <w:shd w:fill="FFFFFF" w:val="clear"/>
+        </w:rPr>
+        <w:t xml:space="preserve">=&gt; </w:t>
+      </w:r>
+      <w:r>
+        <w:rPr>
+          <w:rFonts w:ascii="FiraMono Nerd Font Mono;Droid Sans Mono;monospace;monospace" w:hAnsi="FiraMono Nerd Font Mono;Droid Sans Mono;monospace;monospace"/>
+          <w:b w:val="false"/>
           <w:color w:val="800000"/>
           <w:sz w:val="30"/>
           <w:shd w:fill="FFFFFF" w:val="clear"/>
@@ -1227,32 +1367,42 @@
           <w:sz w:val="30"/>
           <w:shd w:fill="FFFFFF" w:val="clear"/>
         </w:rPr>
-        <w:t>Full system update command</w:t>
-      </w:r>
-    </w:p>
-    <w:p>
-      <w:pPr>
-        <w:pStyle w:val="Normal"/>
-        <w:spacing w:lineRule="atLeast" w:line="405" w:before="0" w:after="0"/>
-        <w:rPr/>
-      </w:pPr>
-      <w:r>
-        <w:rPr/>
-      </w:r>
-    </w:p>
-    <w:p>
-      <w:pPr>
-        <w:pStyle w:val="Normal"/>
-        <w:spacing w:lineRule="atLeast" w:line="405" w:before="0" w:after="0"/>
-        <w:ind w:hanging="0" w:left="0" w:right="0"/>
-        <w:rPr>
-          <w:rFonts w:ascii="FiraMono Nerd Font Mono;Droid Sans Mono;monospace;monospace" w:hAnsi="FiraMono Nerd Font Mono;Droid Sans Mono;monospace;monospace"/>
-          <w:b w:val="false"/>
-          <w:color w:val="3B3B3B"/>
-          <w:sz w:val="30"/>
-          <w:shd w:fill="FFFFFF" w:val="clear"/>
-        </w:rPr>
-      </w:pPr>
+        <w:t>Full system update/upgrade command. This command downloads a fresh list for all the installed packages that are out of date. The -y flag forces pacman to download a fresh copy of the package list from the repositories.</w:t>
+      </w:r>
+    </w:p>
+    <w:p>
+      <w:pPr>
+        <w:pStyle w:val="Normal"/>
+        <w:spacing w:lineRule="atLeast" w:line="405" w:before="0" w:after="0"/>
+        <w:rPr/>
+      </w:pPr>
+      <w:r>
+        <w:rPr/>
+      </w:r>
+    </w:p>
+    <w:p>
+      <w:pPr>
+        <w:pStyle w:val="Normal"/>
+        <w:spacing w:lineRule="atLeast" w:line="405" w:before="0" w:after="0"/>
+        <w:ind w:hanging="0" w:left="0" w:right="0"/>
+        <w:rPr>
+          <w:rFonts w:ascii="FiraMono Nerd Font Mono;Droid Sans Mono;monospace;monospace" w:hAnsi="FiraMono Nerd Font Mono;Droid Sans Mono;monospace;monospace"/>
+          <w:b w:val="false"/>
+          <w:color w:val="3B3B3B"/>
+          <w:sz w:val="30"/>
+          <w:shd w:fill="FFFFFF" w:val="clear"/>
+        </w:rPr>
+      </w:pPr>
+      <w:r>
+        <w:rPr>
+          <w:rFonts w:ascii="FiraMono Nerd Font Mono;Droid Sans Mono;monospace;monospace" w:hAnsi="FiraMono Nerd Font Mono;Droid Sans Mono;monospace;monospace"/>
+          <w:b w:val="false"/>
+          <w:color w:val="3B3B3B"/>
+          <w:sz w:val="30"/>
+          <w:shd w:fill="FFFFFF" w:val="clear"/>
+        </w:rPr>
+        <w:t xml:space="preserve">=&gt; </w:t>
+      </w:r>
       <w:r>
         <w:rPr>
           <w:rFonts w:ascii="FiraMono Nerd Font Mono;Droid Sans Mono;monospace;monospace" w:hAnsi="FiraMono Nerd Font Mono;Droid Sans Mono;monospace;monospace"/>
@@ -1345,6 +1495,16 @@
         <w:rPr>
           <w:rFonts w:ascii="FiraMono Nerd Font Mono;Droid Sans Mono;monospace;monospace" w:hAnsi="FiraMono Nerd Font Mono;Droid Sans Mono;monospace;monospace"/>
           <w:b w:val="false"/>
+          <w:color w:val="3B3B3B"/>
+          <w:sz w:val="30"/>
+          <w:shd w:fill="FFFFFF" w:val="clear"/>
+        </w:rPr>
+        <w:t xml:space="preserve">=&gt; </w:t>
+      </w:r>
+      <w:r>
+        <w:rPr>
+          <w:rFonts w:ascii="FiraMono Nerd Font Mono;Droid Sans Mono;monospace;monospace" w:hAnsi="FiraMono Nerd Font Mono;Droid Sans Mono;monospace;monospace"/>
+          <w:b w:val="false"/>
           <w:color w:val="800000"/>
           <w:sz w:val="30"/>
           <w:shd w:fill="FFFFFF" w:val="clear"/>
@@ -1433,6 +1593,16 @@
         <w:rPr>
           <w:rFonts w:ascii="FiraMono Nerd Font Mono;Droid Sans Mono;monospace;monospace" w:hAnsi="FiraMono Nerd Font Mono;Droid Sans Mono;monospace;monospace"/>
           <w:b w:val="false"/>
+          <w:color w:val="3B3B3B"/>
+          <w:sz w:val="30"/>
+          <w:shd w:fill="FFFFFF" w:val="clear"/>
+        </w:rPr>
+        <w:t xml:space="preserve">=&gt; </w:t>
+      </w:r>
+      <w:r>
+        <w:rPr>
+          <w:rFonts w:ascii="FiraMono Nerd Font Mono;Droid Sans Mono;monospace;monospace" w:hAnsi="FiraMono Nerd Font Mono;Droid Sans Mono;monospace;monospace"/>
+          <w:b w:val="false"/>
           <w:color w:val="800000"/>
           <w:sz w:val="30"/>
           <w:shd w:fill="FFFFFF" w:val="clear"/>
@@ -1521,6 +1691,16 @@
         <w:rPr>
           <w:rFonts w:ascii="FiraMono Nerd Font Mono;Droid Sans Mono;monospace;monospace" w:hAnsi="FiraMono Nerd Font Mono;Droid Sans Mono;monospace;monospace"/>
           <w:b w:val="false"/>
+          <w:color w:val="3B3B3B"/>
+          <w:sz w:val="30"/>
+          <w:shd w:fill="FFFFFF" w:val="clear"/>
+        </w:rPr>
+        <w:t xml:space="preserve">=&gt; </w:t>
+      </w:r>
+      <w:r>
+        <w:rPr>
+          <w:rFonts w:ascii="FiraMono Nerd Font Mono;Droid Sans Mono;monospace;monospace" w:hAnsi="FiraMono Nerd Font Mono;Droid Sans Mono;monospace;monospace"/>
+          <w:b w:val="false"/>
           <w:color w:val="800000"/>
           <w:sz w:val="30"/>
           <w:shd w:fill="FFFFFF" w:val="clear"/>
@@ -1629,6 +1809,16 @@
         <w:rPr>
           <w:rFonts w:ascii="FiraMono Nerd Font Mono;Droid Sans Mono;monospace;monospace" w:hAnsi="FiraMono Nerd Font Mono;Droid Sans Mono;monospace;monospace"/>
           <w:b w:val="false"/>
+          <w:color w:val="3B3B3B"/>
+          <w:sz w:val="30"/>
+          <w:shd w:fill="FFFFFF" w:val="clear"/>
+        </w:rPr>
+        <w:t xml:space="preserve">=&gt; </w:t>
+      </w:r>
+      <w:r>
+        <w:rPr>
+          <w:rFonts w:ascii="FiraMono Nerd Font Mono;Droid Sans Mono;monospace;monospace" w:hAnsi="FiraMono Nerd Font Mono;Droid Sans Mono;monospace;monospace"/>
+          <w:b w:val="false"/>
           <w:color w:val="800000"/>
           <w:sz w:val="30"/>
           <w:shd w:fill="FFFFFF" w:val="clear"/>
@@ -1717,6 +1907,16 @@
         <w:rPr>
           <w:rFonts w:ascii="FiraMono Nerd Font Mono;Droid Sans Mono;monospace;monospace" w:hAnsi="FiraMono Nerd Font Mono;Droid Sans Mono;monospace;monospace"/>
           <w:b w:val="false"/>
+          <w:color w:val="3B3B3B"/>
+          <w:sz w:val="30"/>
+          <w:shd w:fill="FFFFFF" w:val="clear"/>
+        </w:rPr>
+        <w:t xml:space="preserve">=&gt; </w:t>
+      </w:r>
+      <w:r>
+        <w:rPr>
+          <w:rFonts w:ascii="FiraMono Nerd Font Mono;Droid Sans Mono;monospace;monospace" w:hAnsi="FiraMono Nerd Font Mono;Droid Sans Mono;monospace;monospace"/>
+          <w:b w:val="false"/>
           <w:color w:val="800000"/>
           <w:sz w:val="30"/>
           <w:shd w:fill="FFFFFF" w:val="clear"/>
@@ -1825,6 +2025,16 @@
         <w:rPr>
           <w:rFonts w:ascii="FiraMono Nerd Font Mono;Droid Sans Mono;monospace;monospace" w:hAnsi="FiraMono Nerd Font Mono;Droid Sans Mono;monospace;monospace"/>
           <w:b w:val="false"/>
+          <w:color w:val="3B3B3B"/>
+          <w:sz w:val="30"/>
+          <w:shd w:fill="FFFFFF" w:val="clear"/>
+        </w:rPr>
+        <w:t xml:space="preserve">=&gt; </w:t>
+      </w:r>
+      <w:r>
+        <w:rPr>
+          <w:rFonts w:ascii="FiraMono Nerd Font Mono;Droid Sans Mono;monospace;monospace" w:hAnsi="FiraMono Nerd Font Mono;Droid Sans Mono;monospace;monospace"/>
+          <w:b w:val="false"/>
           <w:color w:val="800000"/>
           <w:sz w:val="30"/>
           <w:shd w:fill="FFFFFF" w:val="clear"/>
@@ -1913,6 +2123,16 @@
         <w:rPr>
           <w:rFonts w:ascii="FiraMono Nerd Font Mono;Droid Sans Mono;monospace;monospace" w:hAnsi="FiraMono Nerd Font Mono;Droid Sans Mono;monospace;monospace"/>
           <w:b w:val="false"/>
+          <w:color w:val="3B3B3B"/>
+          <w:sz w:val="30"/>
+          <w:shd w:fill="FFFFFF" w:val="clear"/>
+        </w:rPr>
+        <w:t xml:space="preserve">=&gt; </w:t>
+      </w:r>
+      <w:r>
+        <w:rPr>
+          <w:rFonts w:ascii="FiraMono Nerd Font Mono;Droid Sans Mono;monospace;monospace" w:hAnsi="FiraMono Nerd Font Mono;Droid Sans Mono;monospace;monospace"/>
+          <w:b w:val="false"/>
           <w:color w:val="800000"/>
           <w:sz w:val="30"/>
           <w:shd w:fill="FFFFFF" w:val="clear"/>
@@ -1963,6 +2183,16 @@
           <w:shd w:fill="FFFFFF" w:val="clear"/>
         </w:rPr>
       </w:pPr>
+      <w:r>
+        <w:rPr>
+          <w:rFonts w:ascii="FiraMono Nerd Font Mono;Droid Sans Mono;monospace;monospace" w:hAnsi="FiraMono Nerd Font Mono;Droid Sans Mono;monospace;monospace"/>
+          <w:b w:val="false"/>
+          <w:color w:val="3B3B3B"/>
+          <w:sz w:val="30"/>
+          <w:shd w:fill="FFFFFF" w:val="clear"/>
+        </w:rPr>
+        <w:t xml:space="preserve">=&gt; </w:t>
+      </w:r>
       <w:r>
         <w:rPr>
           <w:rFonts w:ascii="FiraMono Nerd Font Mono;Droid Sans Mono;monospace;monospace" w:hAnsi="FiraMono Nerd Font Mono;Droid Sans Mono;monospace;monospace"/>
@@ -2025,41 +2255,367 @@
           <w:sz w:val="30"/>
           <w:shd w:fill="FFFFFF" w:val="clear"/>
         </w:rPr>
-        <w:t># manual install of AUR packages</w:t>
-      </w:r>
-    </w:p>
-    <w:p>
-      <w:pPr>
-        <w:pStyle w:val="Normal"/>
-        <w:spacing w:lineRule="atLeast" w:line="405" w:before="0" w:after="0"/>
-        <w:rPr/>
-      </w:pPr>
-      <w:r>
-        <w:rPr/>
-      </w:r>
-    </w:p>
-    <w:p>
-      <w:pPr>
-        <w:pStyle w:val="Normal"/>
-        <w:spacing w:lineRule="atLeast" w:line="405" w:before="0" w:after="0"/>
-        <w:ind w:hanging="0" w:left="0" w:right="0"/>
-        <w:rPr>
-          <w:rFonts w:ascii="FiraMono Nerd Font Mono;Droid Sans Mono;monospace;monospace" w:hAnsi="FiraMono Nerd Font Mono;Droid Sans Mono;monospace;monospace"/>
-          <w:b w:val="false"/>
-          <w:color w:val="3B3B3B"/>
-          <w:sz w:val="30"/>
-          <w:shd w:fill="FFFFFF" w:val="clear"/>
-        </w:rPr>
-      </w:pPr>
-      <w:r>
-        <w:rPr>
-          <w:rFonts w:ascii="FiraMono Nerd Font Mono;Droid Sans Mono;monospace;monospace" w:hAnsi="FiraMono Nerd Font Mono;Droid Sans Mono;monospace;monospace"/>
-          <w:b w:val="false"/>
-          <w:color w:val="3B3B3B"/>
-          <w:sz w:val="30"/>
-          <w:shd w:fill="FFFFFF" w:val="clear"/>
-        </w:rPr>
-        <w:t>update repositories</w:t>
+        <w:t>### Manual installation of AUR packages</w:t>
+      </w:r>
+    </w:p>
+    <w:p>
+      <w:pPr>
+        <w:pStyle w:val="Normal"/>
+        <w:spacing w:lineRule="atLeast" w:line="405" w:before="0" w:after="0"/>
+        <w:rPr/>
+      </w:pPr>
+      <w:r>
+        <w:rPr/>
+      </w:r>
+    </w:p>
+    <w:p>
+      <w:pPr>
+        <w:pStyle w:val="Normal"/>
+        <w:spacing w:lineRule="atLeast" w:line="405" w:before="0" w:after="0"/>
+        <w:ind w:hanging="0" w:left="0" w:right="0"/>
+        <w:rPr>
+          <w:rFonts w:ascii="FiraMono Nerd Font Mono;Droid Sans Mono;monospace;monospace" w:hAnsi="FiraMono Nerd Font Mono;Droid Sans Mono;monospace;monospace"/>
+          <w:b w:val="false"/>
+          <w:color w:val="3B3B3B"/>
+          <w:sz w:val="30"/>
+          <w:shd w:fill="FFFFFF" w:val="clear"/>
+        </w:rPr>
+      </w:pPr>
+      <w:r>
+        <w:rPr>
+          <w:rFonts w:ascii="FiraMono Nerd Font Mono;Droid Sans Mono;monospace;monospace" w:hAnsi="FiraMono Nerd Font Mono;Droid Sans Mono;monospace;monospace"/>
+          <w:b w:val="false"/>
+          <w:color w:val="3B3B3B"/>
+          <w:sz w:val="30"/>
+          <w:shd w:fill="FFFFFF" w:val="clear"/>
+        </w:rPr>
+        <w:t>First update the system and all repositories</w:t>
+      </w:r>
+    </w:p>
+    <w:p>
+      <w:pPr>
+        <w:pStyle w:val="Normal"/>
+        <w:spacing w:lineRule="atLeast" w:line="405" w:before="0" w:after="0"/>
+        <w:rPr/>
+      </w:pPr>
+      <w:r>
+        <w:rPr/>
+      </w:r>
+    </w:p>
+    <w:p>
+      <w:pPr>
+        <w:pStyle w:val="Normal"/>
+        <w:spacing w:lineRule="atLeast" w:line="405" w:before="0" w:after="0"/>
+        <w:ind w:hanging="0" w:left="0" w:right="0"/>
+        <w:rPr>
+          <w:rFonts w:ascii="FiraMono Nerd Font Mono;Droid Sans Mono;monospace;monospace" w:hAnsi="FiraMono Nerd Font Mono;Droid Sans Mono;monospace;monospace"/>
+          <w:b w:val="false"/>
+          <w:color w:val="3B3B3B"/>
+          <w:sz w:val="30"/>
+          <w:shd w:fill="FFFFFF" w:val="clear"/>
+        </w:rPr>
+      </w:pPr>
+      <w:r>
+        <w:rPr>
+          <w:rFonts w:ascii="FiraMono Nerd Font Mono;Droid Sans Mono;monospace;monospace" w:hAnsi="FiraMono Nerd Font Mono;Droid Sans Mono;monospace;monospace"/>
+          <w:b w:val="false"/>
+          <w:color w:val="3B3B3B"/>
+          <w:sz w:val="30"/>
+          <w:shd w:fill="FFFFFF" w:val="clear"/>
+        </w:rPr>
+        <w:t xml:space="preserve">=&gt; </w:t>
+      </w:r>
+      <w:r>
+        <w:rPr>
+          <w:rFonts w:ascii="FiraMono Nerd Font Mono;Droid Sans Mono;monospace;monospace" w:hAnsi="FiraMono Nerd Font Mono;Droid Sans Mono;monospace;monospace"/>
+          <w:b w:val="false"/>
+          <w:color w:val="800000"/>
+          <w:sz w:val="30"/>
+          <w:shd w:fill="FFFFFF" w:val="clear"/>
+        </w:rPr>
+        <w:t>&lt;strong&gt;</w:t>
+      </w:r>
+      <w:r>
+        <w:rPr>
+          <w:rFonts w:ascii="FiraMono Nerd Font Mono;Droid Sans Mono;monospace;monospace" w:hAnsi="FiraMono Nerd Font Mono;Droid Sans Mono;monospace;monospace"/>
+          <w:b w:val="false"/>
+          <w:color w:val="3B3B3B"/>
+          <w:sz w:val="30"/>
+          <w:shd w:fill="FFFFFF" w:val="clear"/>
+        </w:rPr>
+        <w:t xml:space="preserve"> sudo pacman -Syu </w:t>
+      </w:r>
+      <w:r>
+        <w:rPr>
+          <w:rFonts w:ascii="FiraMono Nerd Font Mono;Droid Sans Mono;monospace;monospace" w:hAnsi="FiraMono Nerd Font Mono;Droid Sans Mono;monospace;monospace"/>
+          <w:b w:val="false"/>
+          <w:color w:val="800000"/>
+          <w:sz w:val="30"/>
+          <w:shd w:fill="FFFFFF" w:val="clear"/>
+        </w:rPr>
+        <w:t>&lt;/strong&gt;</w:t>
+      </w:r>
+    </w:p>
+    <w:p>
+      <w:pPr>
+        <w:pStyle w:val="Normal"/>
+        <w:spacing w:lineRule="atLeast" w:line="405" w:before="0" w:after="0"/>
+        <w:rPr/>
+      </w:pPr>
+      <w:r>
+        <w:rPr/>
+      </w:r>
+    </w:p>
+    <w:p>
+      <w:pPr>
+        <w:pStyle w:val="Normal"/>
+        <w:spacing w:lineRule="atLeast" w:line="405" w:before="0" w:after="0"/>
+        <w:ind w:hanging="0" w:left="0" w:right="0"/>
+        <w:rPr>
+          <w:rFonts w:ascii="FiraMono Nerd Font Mono;Droid Sans Mono;monospace;monospace" w:hAnsi="FiraMono Nerd Font Mono;Droid Sans Mono;monospace;monospace"/>
+          <w:b w:val="false"/>
+          <w:color w:val="3B3B3B"/>
+          <w:sz w:val="30"/>
+          <w:shd w:fill="FFFFFF" w:val="clear"/>
+        </w:rPr>
+      </w:pPr>
+      <w:r>
+        <w:rPr>
+          <w:rFonts w:ascii="FiraMono Nerd Font Mono;Droid Sans Mono;monospace;monospace" w:hAnsi="FiraMono Nerd Font Mono;Droid Sans Mono;monospace;monospace"/>
+          <w:b w:val="false"/>
+          <w:color w:val="3B3B3B"/>
+          <w:sz w:val="30"/>
+          <w:shd w:fill="FFFFFF" w:val="clear"/>
+        </w:rPr>
+        <w:t>grab the package</w:t>
+      </w:r>
+    </w:p>
+    <w:p>
+      <w:pPr>
+        <w:pStyle w:val="Normal"/>
+        <w:spacing w:lineRule="atLeast" w:line="405" w:before="0" w:after="0"/>
+        <w:rPr/>
+      </w:pPr>
+      <w:r>
+        <w:rPr/>
+      </w:r>
+    </w:p>
+    <w:p>
+      <w:pPr>
+        <w:pStyle w:val="Normal"/>
+        <w:spacing w:lineRule="atLeast" w:line="405" w:before="0" w:after="0"/>
+        <w:ind w:hanging="0" w:left="0" w:right="0"/>
+        <w:rPr>
+          <w:rFonts w:ascii="FiraMono Nerd Font Mono;Droid Sans Mono;monospace;monospace" w:hAnsi="FiraMono Nerd Font Mono;Droid Sans Mono;monospace;monospace"/>
+          <w:b w:val="false"/>
+          <w:color w:val="3B3B3B"/>
+          <w:sz w:val="30"/>
+          <w:shd w:fill="FFFFFF" w:val="clear"/>
+        </w:rPr>
+      </w:pPr>
+      <w:r>
+        <w:rPr>
+          <w:rFonts w:ascii="FiraMono Nerd Font Mono;Droid Sans Mono;monospace;monospace" w:hAnsi="FiraMono Nerd Font Mono;Droid Sans Mono;monospace;monospace"/>
+          <w:b w:val="false"/>
+          <w:color w:val="3B3B3B"/>
+          <w:sz w:val="30"/>
+          <w:shd w:fill="FFFFFF" w:val="clear"/>
+        </w:rPr>
+        <w:t>$</w:t>
+      </w:r>
+      <w:r>
+        <w:rPr>
+          <w:rFonts w:ascii="FiraMono Nerd Font Mono;Droid Sans Mono;monospace;monospace" w:hAnsi="FiraMono Nerd Font Mono;Droid Sans Mono;monospace;monospace"/>
+          <w:b w:val="false"/>
+          <w:color w:val="000000"/>
+          <w:sz w:val="30"/>
+          <w:shd w:fill="FFFFFF" w:val="clear"/>
+        </w:rPr>
+        <w:t xml:space="preserve"> curl -O &lt;url&gt; (e.g. https://aur.archlinux.org/packages/ya/yaourt/yaourt.tar.gz)</w:t>
+      </w:r>
+    </w:p>
+    <w:p>
+      <w:pPr>
+        <w:pStyle w:val="Normal"/>
+        <w:spacing w:lineRule="atLeast" w:line="405" w:before="0" w:after="0"/>
+        <w:rPr/>
+      </w:pPr>
+      <w:r>
+        <w:rPr/>
+      </w:r>
+    </w:p>
+    <w:p>
+      <w:pPr>
+        <w:pStyle w:val="Normal"/>
+        <w:spacing w:lineRule="atLeast" w:line="405" w:before="0" w:after="0"/>
+        <w:ind w:hanging="0" w:left="0" w:right="0"/>
+        <w:rPr>
+          <w:rFonts w:ascii="FiraMono Nerd Font Mono;Droid Sans Mono;monospace;monospace" w:hAnsi="FiraMono Nerd Font Mono;Droid Sans Mono;monospace;monospace"/>
+          <w:b w:val="false"/>
+          <w:color w:val="000000"/>
+          <w:sz w:val="30"/>
+          <w:shd w:fill="FFFFFF" w:val="clear"/>
+        </w:rPr>
+      </w:pPr>
+      <w:r>
+        <w:rPr>
+          <w:rFonts w:ascii="FiraMono Nerd Font Mono;Droid Sans Mono;monospace;monospace" w:hAnsi="FiraMono Nerd Font Mono;Droid Sans Mono;monospace;monospace"/>
+          <w:b w:val="false"/>
+          <w:color w:val="000000"/>
+          <w:sz w:val="30"/>
+          <w:shd w:fill="FFFFFF" w:val="clear"/>
+        </w:rPr>
+        <w:t>untar package</w:t>
+      </w:r>
+    </w:p>
+    <w:p>
+      <w:pPr>
+        <w:pStyle w:val="Normal"/>
+        <w:spacing w:lineRule="atLeast" w:line="405" w:before="0" w:after="0"/>
+        <w:ind w:hanging="0" w:left="0" w:right="0"/>
+        <w:rPr>
+          <w:rFonts w:ascii="FiraMono Nerd Font Mono;Droid Sans Mono;monospace;monospace" w:hAnsi="FiraMono Nerd Font Mono;Droid Sans Mono;monospace;monospace"/>
+          <w:b w:val="false"/>
+          <w:color w:val="3B3B3B"/>
+          <w:sz w:val="30"/>
+          <w:shd w:fill="FFFFFF" w:val="clear"/>
+        </w:rPr>
+      </w:pPr>
+      <w:r>
+        <w:rPr>
+          <w:rFonts w:ascii="FiraMono Nerd Font Mono;Droid Sans Mono;monospace;monospace" w:hAnsi="FiraMono Nerd Font Mono;Droid Sans Mono;monospace;monospace"/>
+          <w:b w:val="false"/>
+          <w:color w:val="3B3B3B"/>
+          <w:sz w:val="30"/>
+          <w:shd w:fill="FFFFFF" w:val="clear"/>
+        </w:rPr>
+        <w:t>$ tar xzvf &lt;package.tar.gz&gt;</w:t>
+      </w:r>
+    </w:p>
+    <w:p>
+      <w:pPr>
+        <w:pStyle w:val="Normal"/>
+        <w:spacing w:lineRule="atLeast" w:line="405" w:before="0" w:after="0"/>
+        <w:rPr/>
+      </w:pPr>
+      <w:r>
+        <w:rPr/>
+      </w:r>
+    </w:p>
+    <w:p>
+      <w:pPr>
+        <w:pStyle w:val="Normal"/>
+        <w:spacing w:lineRule="atLeast" w:line="405" w:before="0" w:after="0"/>
+        <w:ind w:hanging="0" w:left="0" w:right="0"/>
+        <w:rPr>
+          <w:rFonts w:ascii="FiraMono Nerd Font Mono;Droid Sans Mono;monospace;monospace" w:hAnsi="FiraMono Nerd Font Mono;Droid Sans Mono;monospace;monospace"/>
+          <w:b w:val="false"/>
+          <w:color w:val="3B3B3B"/>
+          <w:sz w:val="30"/>
+          <w:shd w:fill="FFFFFF" w:val="clear"/>
+        </w:rPr>
+      </w:pPr>
+      <w:r>
+        <w:rPr>
+          <w:rFonts w:ascii="FiraMono Nerd Font Mono;Droid Sans Mono;monospace;monospace" w:hAnsi="FiraMono Nerd Font Mono;Droid Sans Mono;monospace;monospace"/>
+          <w:b w:val="false"/>
+          <w:color w:val="3B3B3B"/>
+          <w:sz w:val="30"/>
+          <w:shd w:fill="FFFFFF" w:val="clear"/>
+        </w:rPr>
+        <w:t>change into package directory</w:t>
+      </w:r>
+    </w:p>
+    <w:p>
+      <w:pPr>
+        <w:pStyle w:val="Normal"/>
+        <w:spacing w:lineRule="atLeast" w:line="405" w:before="0" w:after="0"/>
+        <w:ind w:hanging="0" w:left="0" w:right="0"/>
+        <w:rPr>
+          <w:rFonts w:ascii="FiraMono Nerd Font Mono;Droid Sans Mono;monospace;monospace" w:hAnsi="FiraMono Nerd Font Mono;Droid Sans Mono;monospace;monospace"/>
+          <w:b w:val="false"/>
+          <w:color w:val="3B3B3B"/>
+          <w:sz w:val="30"/>
+          <w:shd w:fill="FFFFFF" w:val="clear"/>
+        </w:rPr>
+      </w:pPr>
+      <w:r>
+        <w:rPr>
+          <w:rFonts w:ascii="FiraMono Nerd Font Mono;Droid Sans Mono;monospace;monospace" w:hAnsi="FiraMono Nerd Font Mono;Droid Sans Mono;monospace;monospace"/>
+          <w:b w:val="false"/>
+          <w:color w:val="3B3B3B"/>
+          <w:sz w:val="30"/>
+          <w:shd w:fill="FFFFFF" w:val="clear"/>
+        </w:rPr>
+        <w:t>$</w:t>
+      </w:r>
+      <w:r>
+        <w:rPr>
+          <w:rFonts w:ascii="FiraMono Nerd Font Mono;Droid Sans Mono;monospace;monospace" w:hAnsi="FiraMono Nerd Font Mono;Droid Sans Mono;monospace;monospace"/>
+          <w:b w:val="false"/>
+          <w:color w:val="000000"/>
+          <w:sz w:val="30"/>
+          <w:shd w:fill="FFFFFF" w:val="clear"/>
+        </w:rPr>
+        <w:t xml:space="preserve"> cd &lt;package&gt;</w:t>
+      </w:r>
+    </w:p>
+    <w:p>
+      <w:pPr>
+        <w:pStyle w:val="Normal"/>
+        <w:spacing w:lineRule="atLeast" w:line="405" w:before="0" w:after="0"/>
+        <w:rPr/>
+      </w:pPr>
+      <w:r>
+        <w:rPr/>
+      </w:r>
+    </w:p>
+    <w:p>
+      <w:pPr>
+        <w:pStyle w:val="Normal"/>
+        <w:spacing w:lineRule="atLeast" w:line="405" w:before="0" w:after="0"/>
+        <w:ind w:hanging="0" w:left="0" w:right="0"/>
+        <w:rPr>
+          <w:rFonts w:ascii="FiraMono Nerd Font Mono;Droid Sans Mono;monospace;monospace" w:hAnsi="FiraMono Nerd Font Mono;Droid Sans Mono;monospace;monospace"/>
+          <w:b w:val="false"/>
+          <w:color w:val="000000"/>
+          <w:sz w:val="30"/>
+          <w:shd w:fill="FFFFFF" w:val="clear"/>
+        </w:rPr>
+      </w:pPr>
+      <w:r>
+        <w:rPr>
+          <w:rFonts w:ascii="FiraMono Nerd Font Mono;Droid Sans Mono;monospace;monospace" w:hAnsi="FiraMono Nerd Font Mono;Droid Sans Mono;monospace;monospace"/>
+          <w:b w:val="false"/>
+          <w:color w:val="000000"/>
+          <w:sz w:val="30"/>
+          <w:shd w:fill="FFFFFF" w:val="clear"/>
+        </w:rPr>
+        <w:t>build and install</w:t>
+      </w:r>
+    </w:p>
+    <w:p>
+      <w:pPr>
+        <w:pStyle w:val="Normal"/>
+        <w:spacing w:lineRule="atLeast" w:line="405" w:before="0" w:after="0"/>
+        <w:ind w:hanging="0" w:left="0" w:right="0"/>
+        <w:rPr>
+          <w:rFonts w:ascii="FiraMono Nerd Font Mono;Droid Sans Mono;monospace;monospace" w:hAnsi="FiraMono Nerd Font Mono;Droid Sans Mono;monospace;monospace"/>
+          <w:b w:val="false"/>
+          <w:color w:val="3B3B3B"/>
+          <w:sz w:val="30"/>
+          <w:shd w:fill="FFFFFF" w:val="clear"/>
+        </w:rPr>
+      </w:pPr>
+      <w:r>
+        <w:rPr>
+          <w:rFonts w:ascii="FiraMono Nerd Font Mono;Droid Sans Mono;monospace;monospace" w:hAnsi="FiraMono Nerd Font Mono;Droid Sans Mono;monospace;monospace"/>
+          <w:b w:val="false"/>
+          <w:color w:val="3B3B3B"/>
+          <w:sz w:val="30"/>
+          <w:shd w:fill="FFFFFF" w:val="clear"/>
+        </w:rPr>
+        <w:t>$ makepkg -si</w:t>
       </w:r>
     </w:p>
     <w:p>
@@ -2093,41 +2649,51 @@
           <w:sz w:val="30"/>
           <w:shd w:fill="FFFFFF" w:val="clear"/>
         </w:rPr>
-        <w:t># pacman -Sy</w:t>
-      </w:r>
-    </w:p>
-    <w:p>
-      <w:pPr>
-        <w:pStyle w:val="Normal"/>
-        <w:spacing w:lineRule="atLeast" w:line="405" w:before="0" w:after="0"/>
-        <w:rPr/>
-      </w:pPr>
-      <w:r>
-        <w:rPr/>
-      </w:r>
-    </w:p>
-    <w:p>
-      <w:pPr>
-        <w:pStyle w:val="Normal"/>
-        <w:spacing w:lineRule="atLeast" w:line="405" w:before="0" w:after="0"/>
-        <w:ind w:hanging="0" w:left="0" w:right="0"/>
-        <w:rPr>
-          <w:rFonts w:ascii="FiraMono Nerd Font Mono;Droid Sans Mono;monospace;monospace" w:hAnsi="FiraMono Nerd Font Mono;Droid Sans Mono;monospace;monospace"/>
-          <w:b w:val="false"/>
-          <w:color w:val="3B3B3B"/>
-          <w:sz w:val="30"/>
-          <w:shd w:fill="FFFFFF" w:val="clear"/>
-        </w:rPr>
-      </w:pPr>
-      <w:r>
-        <w:rPr>
-          <w:rFonts w:ascii="FiraMono Nerd Font Mono;Droid Sans Mono;monospace;monospace" w:hAnsi="FiraMono Nerd Font Mono;Droid Sans Mono;monospace;monospace"/>
-          <w:b w:val="false"/>
-          <w:color w:val="3B3B3B"/>
-          <w:sz w:val="30"/>
-          <w:shd w:fill="FFFFFF" w:val="clear"/>
-        </w:rPr>
-        <w:t>grab the package</w:t>
+        <w:t>### JAVA Environments</w:t>
+      </w:r>
+    </w:p>
+    <w:p>
+      <w:pPr>
+        <w:pStyle w:val="Normal"/>
+        <w:spacing w:lineRule="atLeast" w:line="405" w:before="0" w:after="0"/>
+        <w:rPr/>
+      </w:pPr>
+      <w:r>
+        <w:rPr/>
+      </w:r>
+    </w:p>
+    <w:p>
+      <w:pPr>
+        <w:pStyle w:val="Normal"/>
+        <w:spacing w:lineRule="atLeast" w:line="405" w:before="0" w:after="0"/>
+        <w:ind w:hanging="0" w:left="0" w:right="0"/>
+        <w:rPr>
+          <w:rFonts w:ascii="FiraMono Nerd Font Mono;Droid Sans Mono;monospace;monospace" w:hAnsi="FiraMono Nerd Font Mono;Droid Sans Mono;monospace;monospace"/>
+          <w:b w:val="false"/>
+          <w:color w:val="3B3B3B"/>
+          <w:sz w:val="30"/>
+          <w:shd w:fill="FFFFFF" w:val="clear"/>
+        </w:rPr>
+      </w:pPr>
+      <w:r>
+        <w:rPr>
+          <w:rFonts w:ascii="FiraMono Nerd Font Mono;Droid Sans Mono;monospace;monospace" w:hAnsi="FiraMono Nerd Font Mono;Droid Sans Mono;monospace;monospace"/>
+          <w:b w:val="false"/>
+          <w:color w:val="3B3B3B"/>
+          <w:sz w:val="30"/>
+          <w:shd w:fill="FFFFFF" w:val="clear"/>
+        </w:rPr>
+        <w:t>check status</w:t>
+      </w:r>
+    </w:p>
+    <w:p>
+      <w:pPr>
+        <w:pStyle w:val="Normal"/>
+        <w:spacing w:lineRule="atLeast" w:line="405" w:before="0" w:after="0"/>
+        <w:rPr/>
+      </w:pPr>
+      <w:r>
+        <w:rPr/>
       </w:r>
     </w:p>
     <w:p>
@@ -2161,7 +2727,7 @@
           <w:sz w:val="30"/>
           <w:shd w:fill="FFFFFF" w:val="clear"/>
         </w:rPr>
-        <w:t xml:space="preserve"> curl -O &lt;url&gt; (e.g. https://aur.archlinux.org/packages/ya/yaourt/yaourt.tar.gz)</w:t>
+        <w:t xml:space="preserve"> archlinux-java status</w:t>
       </w:r>
     </w:p>
     <w:p>
@@ -2195,91 +2761,24 @@
           <w:sz w:val="30"/>
           <w:shd w:fill="FFFFFF" w:val="clear"/>
         </w:rPr>
-        <w:t>untar package</w:t>
-      </w:r>
-    </w:p>
-    <w:p>
-      <w:pPr>
-        <w:pStyle w:val="Normal"/>
-        <w:spacing w:lineRule="atLeast" w:line="405" w:before="0" w:after="0"/>
-        <w:ind w:hanging="0" w:left="0" w:right="0"/>
-        <w:rPr>
-          <w:rFonts w:ascii="FiraMono Nerd Font Mono;Droid Sans Mono;monospace;monospace" w:hAnsi="FiraMono Nerd Font Mono;Droid Sans Mono;monospace;monospace"/>
-          <w:b w:val="false"/>
-          <w:color w:val="3B3B3B"/>
-          <w:sz w:val="30"/>
-          <w:shd w:fill="FFFFFF" w:val="clear"/>
-        </w:rPr>
-      </w:pPr>
-      <w:r>
-        <w:rPr>
-          <w:rFonts w:ascii="FiraMono Nerd Font Mono;Droid Sans Mono;monospace;monospace" w:hAnsi="FiraMono Nerd Font Mono;Droid Sans Mono;monospace;monospace"/>
-          <w:b w:val="false"/>
-          <w:color w:val="3B3B3B"/>
-          <w:sz w:val="30"/>
-          <w:shd w:fill="FFFFFF" w:val="clear"/>
-        </w:rPr>
-        <w:t>$ tar xzvf &lt;package.tar.gz&gt;</w:t>
-      </w:r>
-    </w:p>
-    <w:p>
-      <w:pPr>
-        <w:pStyle w:val="Normal"/>
-        <w:spacing w:lineRule="atLeast" w:line="405" w:before="0" w:after="0"/>
-        <w:rPr/>
-      </w:pPr>
-      <w:r>
-        <w:rPr/>
-      </w:r>
-    </w:p>
-    <w:p>
-      <w:pPr>
-        <w:pStyle w:val="Normal"/>
-        <w:spacing w:lineRule="atLeast" w:line="405" w:before="0" w:after="0"/>
-        <w:ind w:hanging="0" w:left="0" w:right="0"/>
-        <w:rPr>
-          <w:rFonts w:ascii="FiraMono Nerd Font Mono;Droid Sans Mono;monospace;monospace" w:hAnsi="FiraMono Nerd Font Mono;Droid Sans Mono;monospace;monospace"/>
-          <w:b w:val="false"/>
-          <w:color w:val="3B3B3B"/>
-          <w:sz w:val="30"/>
-          <w:shd w:fill="FFFFFF" w:val="clear"/>
-        </w:rPr>
-      </w:pPr>
-      <w:r>
-        <w:rPr>
-          <w:rFonts w:ascii="FiraMono Nerd Font Mono;Droid Sans Mono;monospace;monospace" w:hAnsi="FiraMono Nerd Font Mono;Droid Sans Mono;monospace;monospace"/>
-          <w:b w:val="false"/>
-          <w:color w:val="3B3B3B"/>
-          <w:sz w:val="30"/>
-          <w:shd w:fill="FFFFFF" w:val="clear"/>
-        </w:rPr>
-        <w:t>change into package directory</w:t>
-      </w:r>
-    </w:p>
-    <w:p>
-      <w:pPr>
-        <w:pStyle w:val="Normal"/>
-        <w:spacing w:lineRule="atLeast" w:line="405" w:before="0" w:after="0"/>
-        <w:ind w:hanging="0" w:left="0" w:right="0"/>
-        <w:rPr>
-          <w:rFonts w:ascii="FiraMono Nerd Font Mono;Droid Sans Mono;monospace;monospace" w:hAnsi="FiraMono Nerd Font Mono;Droid Sans Mono;monospace;monospace"/>
-          <w:b w:val="false"/>
-          <w:color w:val="3B3B3B"/>
-          <w:sz w:val="30"/>
-          <w:shd w:fill="FFFFFF" w:val="clear"/>
-        </w:rPr>
-      </w:pPr>
-      <w:r>
-        <w:rPr>
-          <w:rFonts w:ascii="FiraMono Nerd Font Mono;Droid Sans Mono;monospace;monospace" w:hAnsi="FiraMono Nerd Font Mono;Droid Sans Mono;monospace;monospace"/>
-          <w:b w:val="false"/>
-          <w:color w:val="3B3B3B"/>
-          <w:sz w:val="30"/>
-          <w:shd w:fill="FFFFFF" w:val="clear"/>
-        </w:rPr>
-        <w:t>$</w:t>
-      </w:r>
-      <w:r>
+        <w:t>set default version</w:t>
+      </w:r>
+    </w:p>
+    <w:p>
+      <w:pPr>
+        <w:pStyle w:val="Normal"/>
+        <w:spacing w:lineRule="atLeast" w:line="405" w:before="0" w:after="0"/>
+        <w:rPr/>
+      </w:pPr>
+      <w:r>
+        <w:rPr/>
+      </w:r>
+    </w:p>
+    <w:p>
+      <w:pPr>
+        <w:pStyle w:val="Normal"/>
+        <w:spacing w:lineRule="atLeast" w:line="405" w:before="0" w:after="0"/>
+        <w:ind w:hanging="0" w:left="0" w:right="0"/>
         <w:rPr>
           <w:rFonts w:ascii="FiraMono Nerd Font Mono;Droid Sans Mono;monospace;monospace" w:hAnsi="FiraMono Nerd Font Mono;Droid Sans Mono;monospace;monospace"/>
           <w:b w:val="false"/>
@@ -2287,24 +2786,8 @@
           <w:sz w:val="30"/>
           <w:shd w:fill="FFFFFF" w:val="clear"/>
         </w:rPr>
-        <w:t xml:space="preserve"> cd &lt;package&gt;</w:t>
-      </w:r>
-    </w:p>
-    <w:p>
-      <w:pPr>
-        <w:pStyle w:val="Normal"/>
-        <w:spacing w:lineRule="atLeast" w:line="405" w:before="0" w:after="0"/>
-        <w:rPr/>
-      </w:pPr>
-      <w:r>
-        <w:rPr/>
-      </w:r>
-    </w:p>
-    <w:p>
-      <w:pPr>
-        <w:pStyle w:val="Normal"/>
-        <w:spacing w:lineRule="atLeast" w:line="405" w:before="0" w:after="0"/>
-        <w:ind w:hanging="0" w:left="0" w:right="0"/>
+      </w:pPr>
+      <w:r>
         <w:rPr>
           <w:rFonts w:ascii="FiraMono Nerd Font Mono;Droid Sans Mono;monospace;monospace" w:hAnsi="FiraMono Nerd Font Mono;Droid Sans Mono;monospace;monospace"/>
           <w:b w:val="false"/>
@@ -2312,225 +2795,30 @@
           <w:sz w:val="30"/>
           <w:shd w:fill="FFFFFF" w:val="clear"/>
         </w:rPr>
-      </w:pPr>
-      <w:r>
-        <w:rPr>
-          <w:rFonts w:ascii="FiraMono Nerd Font Mono;Droid Sans Mono;monospace;monospace" w:hAnsi="FiraMono Nerd Font Mono;Droid Sans Mono;monospace;monospace"/>
-          <w:b w:val="false"/>
-          <w:color w:val="000000"/>
-          <w:sz w:val="30"/>
-          <w:shd w:fill="FFFFFF" w:val="clear"/>
-        </w:rPr>
-        <w:t>build and install</w:t>
-      </w:r>
-    </w:p>
-    <w:p>
-      <w:pPr>
-        <w:pStyle w:val="Normal"/>
-        <w:spacing w:lineRule="atLeast" w:line="405" w:before="0" w:after="0"/>
-        <w:ind w:hanging="0" w:left="0" w:right="0"/>
-        <w:rPr>
-          <w:rFonts w:ascii="FiraMono Nerd Font Mono;Droid Sans Mono;monospace;monospace" w:hAnsi="FiraMono Nerd Font Mono;Droid Sans Mono;monospace;monospace"/>
-          <w:b w:val="false"/>
-          <w:color w:val="3B3B3B"/>
-          <w:sz w:val="30"/>
-          <w:shd w:fill="FFFFFF" w:val="clear"/>
-        </w:rPr>
-      </w:pPr>
-      <w:r>
-        <w:rPr>
-          <w:rFonts w:ascii="FiraMono Nerd Font Mono;Droid Sans Mono;monospace;monospace" w:hAnsi="FiraMono Nerd Font Mono;Droid Sans Mono;monospace;monospace"/>
-          <w:b w:val="false"/>
-          <w:color w:val="3B3B3B"/>
-          <w:sz w:val="30"/>
-          <w:shd w:fill="FFFFFF" w:val="clear"/>
-        </w:rPr>
-        <w:t>$ makepkg -si</w:t>
-      </w:r>
-    </w:p>
-    <w:p>
-      <w:pPr>
-        <w:pStyle w:val="Normal"/>
-        <w:spacing w:lineRule="atLeast" w:line="405" w:before="0" w:after="0"/>
-        <w:rPr/>
-      </w:pPr>
-      <w:r>
-        <w:rPr/>
-      </w:r>
-    </w:p>
-    <w:p>
-      <w:pPr>
-        <w:pStyle w:val="Normal"/>
-        <w:spacing w:lineRule="atLeast" w:line="405" w:before="0" w:after="0"/>
-        <w:ind w:hanging="0" w:left="0" w:right="0"/>
-        <w:rPr>
-          <w:rFonts w:ascii="FiraMono Nerd Font Mono;Droid Sans Mono;monospace;monospace" w:hAnsi="FiraMono Nerd Font Mono;Droid Sans Mono;monospace;monospace"/>
-          <w:b/>
+        <w:t>archlinux-java set &lt;version&gt;</w:t>
+      </w:r>
+    </w:p>
+    <w:p>
+      <w:pPr>
+        <w:pStyle w:val="Normal"/>
+        <w:spacing w:lineRule="atLeast" w:line="405" w:before="0" w:after="0"/>
+        <w:rPr>
+          <w:rFonts w:ascii="FiraMono Nerd Font Mono;Droid Sans Mono;monospace;monospace" w:hAnsi="FiraMono Nerd Font Mono;Droid Sans Mono;monospace;monospace"/>
+          <w:b w:val="false"/>
           <w:color w:val="800000"/>
           <w:sz w:val="30"/>
-          <w:shd w:fill="FFFFFF" w:val="clear"/>
-        </w:rPr>
-      </w:pPr>
-      <w:r>
-        <w:rPr>
-          <w:rFonts w:ascii="FiraMono Nerd Font Mono;Droid Sans Mono;monospace;monospace" w:hAnsi="FiraMono Nerd Font Mono;Droid Sans Mono;monospace;monospace"/>
-          <w:b/>
+          <w:szCs w:val="24"/>
+          <w:shd w:fill="FFFFFF" w:val="clear"/>
+        </w:rPr>
+      </w:pPr>
+      <w:r>
+        <w:rPr>
+          <w:rFonts w:ascii="FiraMono Nerd Font Mono;Droid Sans Mono;monospace;monospace" w:hAnsi="FiraMono Nerd Font Mono;Droid Sans Mono;monospace;monospace"/>
+          <w:b w:val="false"/>
           <w:color w:val="800000"/>
           <w:sz w:val="30"/>
-          <w:shd w:fill="FFFFFF" w:val="clear"/>
-        </w:rPr>
-        <w:t># java environments</w:t>
-      </w:r>
-    </w:p>
-    <w:p>
-      <w:pPr>
-        <w:pStyle w:val="Normal"/>
-        <w:spacing w:lineRule="atLeast" w:line="405" w:before="0" w:after="0"/>
-        <w:rPr/>
-      </w:pPr>
-      <w:r>
-        <w:rPr/>
-      </w:r>
-    </w:p>
-    <w:p>
-      <w:pPr>
-        <w:pStyle w:val="Normal"/>
-        <w:spacing w:lineRule="atLeast" w:line="405" w:before="0" w:after="0"/>
-        <w:ind w:hanging="0" w:left="0" w:right="0"/>
-        <w:rPr>
-          <w:rFonts w:ascii="FiraMono Nerd Font Mono;Droid Sans Mono;monospace;monospace" w:hAnsi="FiraMono Nerd Font Mono;Droid Sans Mono;monospace;monospace"/>
-          <w:b w:val="false"/>
-          <w:color w:val="3B3B3B"/>
-          <w:sz w:val="30"/>
-          <w:shd w:fill="FFFFFF" w:val="clear"/>
-        </w:rPr>
-      </w:pPr>
-      <w:r>
-        <w:rPr>
-          <w:rFonts w:ascii="FiraMono Nerd Font Mono;Droid Sans Mono;monospace;monospace" w:hAnsi="FiraMono Nerd Font Mono;Droid Sans Mono;monospace;monospace"/>
-          <w:b w:val="false"/>
-          <w:color w:val="3B3B3B"/>
-          <w:sz w:val="30"/>
-          <w:shd w:fill="FFFFFF" w:val="clear"/>
-        </w:rPr>
-        <w:t>check status</w:t>
-      </w:r>
-    </w:p>
-    <w:p>
-      <w:pPr>
-        <w:pStyle w:val="Normal"/>
-        <w:spacing w:lineRule="atLeast" w:line="405" w:before="0" w:after="0"/>
-        <w:ind w:hanging="0" w:left="0" w:right="0"/>
-        <w:rPr>
-          <w:rFonts w:ascii="FiraMono Nerd Font Mono;Droid Sans Mono;monospace;monospace" w:hAnsi="FiraMono Nerd Font Mono;Droid Sans Mono;monospace;monospace"/>
-          <w:b w:val="false"/>
-          <w:color w:val="3B3B3B"/>
-          <w:sz w:val="30"/>
-          <w:shd w:fill="FFFFFF" w:val="clear"/>
-        </w:rPr>
-      </w:pPr>
-      <w:r>
-        <w:rPr>
-          <w:rFonts w:ascii="FiraMono Nerd Font Mono;Droid Sans Mono;monospace;monospace" w:hAnsi="FiraMono Nerd Font Mono;Droid Sans Mono;monospace;monospace"/>
-          <w:b w:val="false"/>
-          <w:color w:val="3B3B3B"/>
-          <w:sz w:val="30"/>
-          <w:shd w:fill="FFFFFF" w:val="clear"/>
-        </w:rPr>
-        <w:t>$</w:t>
-      </w:r>
-      <w:r>
-        <w:rPr>
-          <w:rFonts w:ascii="FiraMono Nerd Font Mono;Droid Sans Mono;monospace;monospace" w:hAnsi="FiraMono Nerd Font Mono;Droid Sans Mono;monospace;monospace"/>
-          <w:b w:val="false"/>
-          <w:color w:val="000000"/>
-          <w:sz w:val="30"/>
-          <w:shd w:fill="FFFFFF" w:val="clear"/>
-        </w:rPr>
-        <w:t xml:space="preserve"> archlinux-java status</w:t>
-      </w:r>
-    </w:p>
-    <w:p>
-      <w:pPr>
-        <w:pStyle w:val="Normal"/>
-        <w:spacing w:lineRule="atLeast" w:line="405" w:before="0" w:after="0"/>
-        <w:rPr/>
-      </w:pPr>
-      <w:r>
-        <w:rPr/>
-      </w:r>
-    </w:p>
-    <w:p>
-      <w:pPr>
-        <w:pStyle w:val="Normal"/>
-        <w:spacing w:lineRule="atLeast" w:line="405" w:before="0" w:after="0"/>
-        <w:ind w:hanging="0" w:left="0" w:right="0"/>
-        <w:rPr>
-          <w:rFonts w:ascii="FiraMono Nerd Font Mono;Droid Sans Mono;monospace;monospace" w:hAnsi="FiraMono Nerd Font Mono;Droid Sans Mono;monospace;monospace"/>
-          <w:b w:val="false"/>
-          <w:color w:val="000000"/>
-          <w:sz w:val="30"/>
-          <w:shd w:fill="FFFFFF" w:val="clear"/>
-        </w:rPr>
-      </w:pPr>
-      <w:r>
-        <w:rPr>
-          <w:rFonts w:ascii="FiraMono Nerd Font Mono;Droid Sans Mono;monospace;monospace" w:hAnsi="FiraMono Nerd Font Mono;Droid Sans Mono;monospace;monospace"/>
-          <w:b w:val="false"/>
-          <w:color w:val="000000"/>
-          <w:sz w:val="30"/>
-          <w:shd w:fill="FFFFFF" w:val="clear"/>
-        </w:rPr>
-        <w:t>set default version</w:t>
-      </w:r>
-    </w:p>
-    <w:p>
-      <w:pPr>
-        <w:pStyle w:val="Normal"/>
-        <w:spacing w:lineRule="atLeast" w:line="405" w:before="0" w:after="0"/>
-        <w:rPr/>
-      </w:pPr>
-      <w:r>
-        <w:rPr/>
-      </w:r>
-    </w:p>
-    <w:p>
-      <w:pPr>
-        <w:pStyle w:val="Normal"/>
-        <w:spacing w:lineRule="atLeast" w:line="405" w:before="0" w:after="0"/>
-        <w:ind w:hanging="0" w:left="0" w:right="0"/>
-        <w:rPr>
-          <w:rFonts w:ascii="FiraMono Nerd Font Mono;Droid Sans Mono;monospace;monospace" w:hAnsi="FiraMono Nerd Font Mono;Droid Sans Mono;monospace;monospace"/>
-          <w:b w:val="false"/>
-          <w:color w:val="000000"/>
-          <w:sz w:val="30"/>
-          <w:shd w:fill="FFFFFF" w:val="clear"/>
-        </w:rPr>
-      </w:pPr>
-      <w:r>
-        <w:rPr>
-          <w:rFonts w:ascii="FiraMono Nerd Font Mono;Droid Sans Mono;monospace;monospace" w:hAnsi="FiraMono Nerd Font Mono;Droid Sans Mono;monospace;monospace"/>
-          <w:b w:val="false"/>
-          <w:color w:val="000000"/>
-          <w:sz w:val="30"/>
-          <w:shd w:fill="FFFFFF" w:val="clear"/>
-        </w:rPr>
-        <w:t># archlinux-java set &lt;version&gt;</w:t>
-      </w:r>
-    </w:p>
-    <w:p>
-      <w:pPr>
-        <w:pStyle w:val="Normal"/>
-        <w:spacing w:lineRule="atLeast" w:line="405" w:before="0" w:after="0"/>
-        <w:rPr>
-          <w:sz w:val="24"/>
-          <w:szCs w:val="24"/>
-        </w:rPr>
-      </w:pPr>
-      <w:r>
-        <w:rPr>
-          <w:sz w:val="24"/>
-          <w:szCs w:val="24"/>
+          <w:szCs w:val="24"/>
+          <w:shd w:fill="FFFFFF" w:val="clear"/>
         </w:rPr>
       </w:r>
     </w:p>
@@ -2942,6 +3230,7 @@
     <w:qFormat/>
     <w:pPr>
       <w:widowControl/>
+      <w:suppressAutoHyphens w:val="true"/>
       <w:bidi w:val="0"/>
       <w:spacing w:lineRule="auto" w:line="259" w:before="0" w:after="160"/>
       <w:jc w:val="left"/>

</xml_diff>